<commit_message>
Edit user stories for readability
</commit_message>
<xml_diff>
--- a/documentation/Alice User Stories.docx
+++ b/documentation/Alice User Stories.docx
@@ -21,15 +21,6 @@
         </w:rPr>
         <w:t>USER STORIES</w:t>
       </w:r>
-      <w:r>
-        <w:rPr>
-          <w:b/>
-          <w:bCs/>
-          <w:sz w:val="48"/>
-          <w:szCs w:val="48"/>
-        </w:rPr>
-        <w:t xml:space="preserve"> - ALICE</w:t>
-      </w:r>
     </w:p>
     <w:p>
       <w:pPr>
@@ -50,16 +41,15 @@
           <w:numId w:val="3"/>
         </w:numPr>
         <w:rPr>
-          <w:b/>
-          <w:bCs/>
-          <w:sz w:val="24"/>
-          <w:szCs w:val="24"/>
-        </w:rPr>
-      </w:pPr>
-      <w:r>
-        <w:rPr>
-          <w:sz w:val="24"/>
-          <w:szCs w:val="24"/>
+          <w:sz w:val="24"/>
+          <w:szCs w:val="24"/>
+        </w:rPr>
+      </w:pPr>
+      <w:r>
+        <w:rPr>
+          <w:sz w:val="24"/>
+          <w:szCs w:val="24"/>
+          <w:u w:val="single"/>
         </w:rPr>
         <w:t>As Buddy’s owner</w:t>
       </w:r>
@@ -67,6 +57,7 @@
         <w:rPr>
           <w:sz w:val="24"/>
           <w:szCs w:val="24"/>
+          <w:u w:val="single"/>
         </w:rPr>
         <w:br/>
         <w:t>I want to know when the tides are low</w:t>
@@ -75,6 +66,7 @@
         <w:rPr>
           <w:sz w:val="24"/>
           <w:szCs w:val="24"/>
+          <w:u w:val="single"/>
         </w:rPr>
         <w:br/>
         <w:t>Because I cannot take Buddy to the beach at hightide</w:t>
@@ -83,6 +75,7 @@
         <w:rPr>
           <w:sz w:val="24"/>
           <w:szCs w:val="24"/>
+          <w:u w:val="single"/>
         </w:rPr>
         <w:br/>
       </w:r>
@@ -95,16 +88,15 @@
           <w:numId w:val="3"/>
         </w:numPr>
         <w:rPr>
-          <w:b/>
-          <w:bCs/>
-          <w:sz w:val="24"/>
-          <w:szCs w:val="24"/>
-        </w:rPr>
-      </w:pPr>
-      <w:r>
-        <w:rPr>
-          <w:sz w:val="24"/>
-          <w:szCs w:val="24"/>
+          <w:sz w:val="24"/>
+          <w:szCs w:val="24"/>
+        </w:rPr>
+      </w:pPr>
+      <w:r>
+        <w:rPr>
+          <w:sz w:val="24"/>
+          <w:szCs w:val="24"/>
+          <w:u w:val="single"/>
         </w:rPr>
         <w:t>As Buddy’s owner</w:t>
       </w:r>
@@ -112,17 +104,19 @@
         <w:rPr>
           <w:sz w:val="24"/>
           <w:szCs w:val="24"/>
-        </w:rPr>
-        <w:br/>
-        <w:t>I want beach information all in one place and easy to interpret</w:t>
-      </w:r>
-      <w:r>
-        <w:rPr>
-          <w:sz w:val="24"/>
-          <w:szCs w:val="24"/>
-        </w:rPr>
-        <w:br/>
-        <w:t>Because I want to quickly and easily decide if I can take Buddy to the beach</w:t>
+          <w:u w:val="single"/>
+        </w:rPr>
+        <w:br/>
+        <w:t>I want to use my phone to access beach information</w:t>
+      </w:r>
+      <w:r>
+        <w:rPr>
+          <w:sz w:val="24"/>
+          <w:szCs w:val="24"/>
+          <w:u w:val="single"/>
+        </w:rPr>
+        <w:br/>
+        <w:t>Because I always have my phone, I do not always have my computer</w:t>
       </w:r>
       <w:r>
         <w:rPr>
@@ -159,15 +153,15 @@
           <w:szCs w:val="24"/>
         </w:rPr>
         <w:br/>
-        <w:t>I want to know about Longbeach in particular</w:t>
-      </w:r>
-      <w:r>
-        <w:rPr>
-          <w:sz w:val="24"/>
-          <w:szCs w:val="24"/>
-        </w:rPr>
-        <w:br/>
-        <w:t>Because it is our favourite Beach</w:t>
+        <w:t>I want beach information all in one place and easy to interpret</w:t>
+      </w:r>
+      <w:r>
+        <w:rPr>
+          <w:sz w:val="24"/>
+          <w:szCs w:val="24"/>
+        </w:rPr>
+        <w:br/>
+        <w:t>Because I want to quickly and easily decide if I can take Buddy to the beach</w:t>
       </w:r>
       <w:r>
         <w:rPr>
@@ -204,15 +198,15 @@
           <w:szCs w:val="24"/>
         </w:rPr>
         <w:br/>
-        <w:t>I want to know when the sun rises and sets</w:t>
-      </w:r>
-      <w:r>
-        <w:rPr>
-          <w:sz w:val="24"/>
-          <w:szCs w:val="24"/>
-        </w:rPr>
-        <w:br/>
-        <w:t>Because I want to take Buddy to the beach during daylight hours</w:t>
+        <w:t>I want to know about Longbeach in particular</w:t>
+      </w:r>
+      <w:r>
+        <w:rPr>
+          <w:sz w:val="24"/>
+          <w:szCs w:val="24"/>
+        </w:rPr>
+        <w:br/>
+        <w:t>Because it is our favourite Beach</w:t>
       </w:r>
       <w:r>
         <w:rPr>
@@ -249,15 +243,15 @@
           <w:szCs w:val="24"/>
         </w:rPr>
         <w:br/>
-        <w:t>I want to know how windy it really is</w:t>
-      </w:r>
-      <w:r>
-        <w:rPr>
-          <w:sz w:val="24"/>
-          <w:szCs w:val="24"/>
-        </w:rPr>
-        <w:br/>
-        <w:t>So I can enjoy my walk with Buddy</w:t>
+        <w:t>I want to know when the sun rises and sets</w:t>
+      </w:r>
+      <w:r>
+        <w:rPr>
+          <w:sz w:val="24"/>
+          <w:szCs w:val="24"/>
+        </w:rPr>
+        <w:br/>
+        <w:t>Because I want to take Buddy to the beach during daylight hours</w:t>
       </w:r>
       <w:r>
         <w:rPr>
@@ -294,22 +288,15 @@
           <w:szCs w:val="24"/>
         </w:rPr>
         <w:br/>
-        <w:t xml:space="preserve">I want to know </w:t>
-      </w:r>
-      <w:r>
-        <w:rPr>
-          <w:sz w:val="24"/>
-          <w:szCs w:val="24"/>
-        </w:rPr>
-        <w:t>the weather within the next week</w:t>
-      </w:r>
-      <w:r>
-        <w:rPr>
-          <w:sz w:val="24"/>
-          <w:szCs w:val="24"/>
-        </w:rPr>
-        <w:br/>
-        <w:t>So I can take Buddy to the beach when the weather is nice</w:t>
+        <w:t>I want to know how windy it really is</w:t>
+      </w:r>
+      <w:r>
+        <w:rPr>
+          <w:sz w:val="24"/>
+          <w:szCs w:val="24"/>
+        </w:rPr>
+        <w:br/>
+        <w:t>So I can enjoy my walk with Buddy</w:t>
       </w:r>
       <w:r>
         <w:rPr>
@@ -346,15 +333,22 @@
           <w:szCs w:val="24"/>
         </w:rPr>
         <w:br/>
-        <w:t>I want to know the direction of the wind</w:t>
-      </w:r>
-      <w:r>
-        <w:rPr>
-          <w:sz w:val="24"/>
-          <w:szCs w:val="24"/>
-        </w:rPr>
-        <w:br/>
-        <w:t>Because Buddy and I prefer when the wind comes in from the sea</w:t>
+        <w:t xml:space="preserve">I want to know </w:t>
+      </w:r>
+      <w:r>
+        <w:rPr>
+          <w:sz w:val="24"/>
+          <w:szCs w:val="24"/>
+        </w:rPr>
+        <w:t>the weather within the next week</w:t>
+      </w:r>
+      <w:r>
+        <w:rPr>
+          <w:sz w:val="24"/>
+          <w:szCs w:val="24"/>
+        </w:rPr>
+        <w:br/>
+        <w:t>So I can take Buddy to the beach when the weather is nice</w:t>
       </w:r>
       <w:r>
         <w:rPr>
@@ -391,34 +385,21 @@
           <w:szCs w:val="24"/>
         </w:rPr>
         <w:br/>
-        <w:t>I want to use my phone to access beach information</w:t>
-      </w:r>
-      <w:r>
-        <w:rPr>
-          <w:sz w:val="24"/>
-          <w:szCs w:val="24"/>
-        </w:rPr>
-        <w:br/>
-        <w:t>Because I always have my phone, I do</w:t>
-      </w:r>
-      <w:r>
-        <w:rPr>
-          <w:sz w:val="24"/>
-          <w:szCs w:val="24"/>
-        </w:rPr>
-        <w:t xml:space="preserve"> no</w:t>
-      </w:r>
-      <w:r>
-        <w:rPr>
-          <w:sz w:val="24"/>
-          <w:szCs w:val="24"/>
-        </w:rPr>
-        <w:t>t always have my computer</w:t>
-      </w:r>
-      <w:r>
-        <w:rPr>
-          <w:sz w:val="24"/>
-          <w:szCs w:val="24"/>
+        <w:t>I want to know the direction of the wind</w:t>
+      </w:r>
+      <w:r>
+        <w:rPr>
+          <w:sz w:val="24"/>
+          <w:szCs w:val="24"/>
+        </w:rPr>
+        <w:br/>
+        <w:t>Because Buddy and I prefer when the wind comes in from the sea</w:t>
+      </w:r>
+      <w:r>
+        <w:rPr>
+          <w:sz w:val="24"/>
+          <w:szCs w:val="24"/>
+          <w:u w:val="single"/>
         </w:rPr>
         <w:br/>
       </w:r>

</xml_diff>

<commit_message>
Add user stories documentation
</commit_message>
<xml_diff>
--- a/documentation/Alice User Stories.docx
+++ b/documentation/Alice User Stories.docx
@@ -122,6 +122,7 @@
         <w:rPr>
           <w:sz w:val="24"/>
           <w:szCs w:val="24"/>
+          <w:u w:val="single"/>
         </w:rPr>
         <w:br/>
       </w:r>
@@ -134,16 +135,15 @@
           <w:numId w:val="3"/>
         </w:numPr>
         <w:rPr>
-          <w:b/>
-          <w:bCs/>
-          <w:sz w:val="24"/>
-          <w:szCs w:val="24"/>
-        </w:rPr>
-      </w:pPr>
-      <w:r>
-        <w:rPr>
-          <w:sz w:val="24"/>
-          <w:szCs w:val="24"/>
+          <w:sz w:val="24"/>
+          <w:szCs w:val="24"/>
+        </w:rPr>
+      </w:pPr>
+      <w:r>
+        <w:rPr>
+          <w:sz w:val="24"/>
+          <w:szCs w:val="24"/>
+          <w:u w:val="single"/>
         </w:rPr>
         <w:t>As Buddy’s owner</w:t>
       </w:r>
@@ -151,22 +151,43 @@
         <w:rPr>
           <w:sz w:val="24"/>
           <w:szCs w:val="24"/>
-        </w:rPr>
-        <w:br/>
-        <w:t>I want beach information all in one place and easy to interpret</w:t>
-      </w:r>
-      <w:r>
-        <w:rPr>
-          <w:sz w:val="24"/>
-          <w:szCs w:val="24"/>
-        </w:rPr>
-        <w:br/>
-        <w:t>Because I want to quickly and easily decide if I can take Buddy to the beach</w:t>
-      </w:r>
-      <w:r>
-        <w:rPr>
-          <w:sz w:val="24"/>
-          <w:szCs w:val="24"/>
+          <w:u w:val="single"/>
+        </w:rPr>
+        <w:br/>
+        <w:t>I want to see what day of the week it is in word form</w:t>
+      </w:r>
+      <w:r>
+        <w:rPr>
+          <w:sz w:val="24"/>
+          <w:szCs w:val="24"/>
+          <w:u w:val="single"/>
+        </w:rPr>
+        <w:br/>
+        <w:t xml:space="preserve">Because </w:t>
+      </w:r>
+      <w:proofErr w:type="gramStart"/>
+      <w:r>
+        <w:rPr>
+          <w:sz w:val="24"/>
+          <w:szCs w:val="24"/>
+          <w:u w:val="single"/>
+        </w:rPr>
+        <w:t>it’s</w:t>
+      </w:r>
+      <w:proofErr w:type="gramEnd"/>
+      <w:r>
+        <w:rPr>
+          <w:sz w:val="24"/>
+          <w:szCs w:val="24"/>
+          <w:u w:val="single"/>
+        </w:rPr>
+        <w:t xml:space="preserve"> easier to read than numbers</w:t>
+      </w:r>
+      <w:r>
+        <w:rPr>
+          <w:sz w:val="24"/>
+          <w:szCs w:val="24"/>
+          <w:u w:val="single"/>
         </w:rPr>
         <w:br/>
       </w:r>
@@ -179,16 +200,15 @@
           <w:numId w:val="3"/>
         </w:numPr>
         <w:rPr>
-          <w:b/>
-          <w:bCs/>
-          <w:sz w:val="24"/>
-          <w:szCs w:val="24"/>
-        </w:rPr>
-      </w:pPr>
-      <w:r>
-        <w:rPr>
-          <w:sz w:val="24"/>
-          <w:szCs w:val="24"/>
+          <w:sz w:val="24"/>
+          <w:szCs w:val="24"/>
+        </w:rPr>
+      </w:pPr>
+      <w:r>
+        <w:rPr>
+          <w:sz w:val="24"/>
+          <w:szCs w:val="24"/>
+          <w:u w:val="single"/>
         </w:rPr>
         <w:t>As Buddy’s owner</w:t>
       </w:r>
@@ -196,22 +216,51 @@
         <w:rPr>
           <w:sz w:val="24"/>
           <w:szCs w:val="24"/>
-        </w:rPr>
-        <w:br/>
-        <w:t>I want to know about Longbeach in particular</w:t>
-      </w:r>
-      <w:r>
-        <w:rPr>
-          <w:sz w:val="24"/>
-          <w:szCs w:val="24"/>
-        </w:rPr>
-        <w:br/>
-        <w:t>Because it is our favourite Beach</w:t>
-      </w:r>
-      <w:r>
-        <w:rPr>
-          <w:sz w:val="24"/>
-          <w:szCs w:val="24"/>
+          <w:u w:val="single"/>
+        </w:rPr>
+        <w:br/>
+        <w:t xml:space="preserve">I want to see today’s </w:t>
+      </w:r>
+      <w:proofErr w:type="gramStart"/>
+      <w:r>
+        <w:rPr>
+          <w:sz w:val="24"/>
+          <w:szCs w:val="24"/>
+          <w:u w:val="single"/>
+        </w:rPr>
+        <w:t>tides</w:t>
+      </w:r>
+      <w:proofErr w:type="gramEnd"/>
+      <w:r>
+        <w:rPr>
+          <w:sz w:val="24"/>
+          <w:szCs w:val="24"/>
+          <w:u w:val="single"/>
+        </w:rPr>
+        <w:t xml:space="preserve"> and this weekends tides first</w:t>
+      </w:r>
+      <w:r>
+        <w:rPr>
+          <w:sz w:val="24"/>
+          <w:szCs w:val="24"/>
+          <w:u w:val="single"/>
+        </w:rPr>
+        <w:br/>
+        <w:t>Because that is the information I need first when deciding on the spo</w:t>
+      </w:r>
+      <w:r>
+        <w:rPr>
+          <w:sz w:val="24"/>
+          <w:szCs w:val="24"/>
+          <w:u w:val="single"/>
+        </w:rPr>
+        <w:t>t</w:t>
+      </w:r>
+      <w:r>
+        <w:rPr>
+          <w:sz w:val="24"/>
+          <w:szCs w:val="24"/>
+          <w:u w:val="single"/>
         </w:rPr>
         <w:br/>
       </w:r>
@@ -224,16 +273,15 @@
           <w:numId w:val="3"/>
         </w:numPr>
         <w:rPr>
-          <w:b/>
-          <w:bCs/>
-          <w:sz w:val="24"/>
-          <w:szCs w:val="24"/>
-        </w:rPr>
-      </w:pPr>
-      <w:r>
-        <w:rPr>
-          <w:sz w:val="24"/>
-          <w:szCs w:val="24"/>
+          <w:sz w:val="24"/>
+          <w:szCs w:val="24"/>
+        </w:rPr>
+      </w:pPr>
+      <w:r>
+        <w:rPr>
+          <w:sz w:val="24"/>
+          <w:szCs w:val="24"/>
+          <w:u w:val="single"/>
         </w:rPr>
         <w:t>As Buddy’s owner</w:t>
       </w:r>
@@ -241,22 +289,25 @@
         <w:rPr>
           <w:sz w:val="24"/>
           <w:szCs w:val="24"/>
-        </w:rPr>
-        <w:br/>
-        <w:t>I want to know when the sun rises and sets</w:t>
-      </w:r>
-      <w:r>
-        <w:rPr>
-          <w:sz w:val="24"/>
-          <w:szCs w:val="24"/>
-        </w:rPr>
-        <w:br/>
-        <w:t>Because I want to take Buddy to the beach during daylight hours</w:t>
-      </w:r>
-      <w:r>
-        <w:rPr>
-          <w:sz w:val="24"/>
-          <w:szCs w:val="24"/>
+          <w:u w:val="single"/>
+        </w:rPr>
+        <w:br/>
+        <w:t>I want to be able to see further tide information</w:t>
+      </w:r>
+      <w:r>
+        <w:rPr>
+          <w:sz w:val="24"/>
+          <w:szCs w:val="24"/>
+          <w:u w:val="single"/>
+        </w:rPr>
+        <w:br/>
+        <w:t>Because I might need to see more than just the summary</w:t>
+      </w:r>
+      <w:r>
+        <w:rPr>
+          <w:sz w:val="24"/>
+          <w:szCs w:val="24"/>
+          <w:u w:val="single"/>
         </w:rPr>
         <w:br/>
       </w:r>
@@ -269,6 +320,52 @@
           <w:numId w:val="3"/>
         </w:numPr>
         <w:rPr>
+          <w:sz w:val="24"/>
+          <w:szCs w:val="24"/>
+        </w:rPr>
+      </w:pPr>
+      <w:r>
+        <w:rPr>
+          <w:sz w:val="24"/>
+          <w:szCs w:val="24"/>
+          <w:u w:val="single"/>
+        </w:rPr>
+        <w:t>As Buddy’s owner</w:t>
+      </w:r>
+      <w:r>
+        <w:rPr>
+          <w:sz w:val="24"/>
+          <w:szCs w:val="24"/>
+          <w:u w:val="single"/>
+        </w:rPr>
+        <w:br/>
+        <w:t>I want to be able to see a long weather forecast</w:t>
+      </w:r>
+      <w:r>
+        <w:rPr>
+          <w:sz w:val="24"/>
+          <w:szCs w:val="24"/>
+          <w:u w:val="single"/>
+        </w:rPr>
+        <w:br/>
+        <w:t>Because sometimes the 3 day forecast is not enough</w:t>
+      </w:r>
+      <w:r>
+        <w:rPr>
+          <w:sz w:val="24"/>
+          <w:szCs w:val="24"/>
+        </w:rPr>
+        <w:br/>
+      </w:r>
+    </w:p>
+    <w:p>
+      <w:pPr>
+        <w:pStyle w:val="ListParagraph"/>
+        <w:numPr>
+          <w:ilvl w:val="0"/>
+          <w:numId w:val="3"/>
+        </w:numPr>
+        <w:rPr>
           <w:b/>
           <w:bCs/>
           <w:sz w:val="24"/>
@@ -288,6 +385,157 @@
           <w:szCs w:val="24"/>
         </w:rPr>
         <w:br/>
+        <w:t>I want beach information all in one place and easy to interpret</w:t>
+      </w:r>
+      <w:r>
+        <w:rPr>
+          <w:sz w:val="24"/>
+          <w:szCs w:val="24"/>
+        </w:rPr>
+        <w:br/>
+        <w:t>Because I want to quickly and easily decide if I can take Buddy to the beach</w:t>
+      </w:r>
+      <w:r>
+        <w:rPr>
+          <w:sz w:val="24"/>
+          <w:szCs w:val="24"/>
+        </w:rPr>
+        <w:br/>
+      </w:r>
+    </w:p>
+    <w:p>
+      <w:pPr>
+        <w:pStyle w:val="ListParagraph"/>
+        <w:numPr>
+          <w:ilvl w:val="0"/>
+          <w:numId w:val="3"/>
+        </w:numPr>
+        <w:rPr>
+          <w:b/>
+          <w:bCs/>
+          <w:sz w:val="24"/>
+          <w:szCs w:val="24"/>
+        </w:rPr>
+      </w:pPr>
+      <w:r>
+        <w:rPr>
+          <w:sz w:val="24"/>
+          <w:szCs w:val="24"/>
+        </w:rPr>
+        <w:t>As Buddy’s owner</w:t>
+      </w:r>
+      <w:r>
+        <w:rPr>
+          <w:sz w:val="24"/>
+          <w:szCs w:val="24"/>
+        </w:rPr>
+        <w:br/>
+        <w:t xml:space="preserve">I want to know about </w:t>
+      </w:r>
+      <w:proofErr w:type="spellStart"/>
+      <w:r>
+        <w:rPr>
+          <w:sz w:val="24"/>
+          <w:szCs w:val="24"/>
+        </w:rPr>
+        <w:t>Longbeach</w:t>
+      </w:r>
+      <w:proofErr w:type="spellEnd"/>
+      <w:r>
+        <w:rPr>
+          <w:sz w:val="24"/>
+          <w:szCs w:val="24"/>
+        </w:rPr>
+        <w:t xml:space="preserve"> in particular</w:t>
+      </w:r>
+      <w:r>
+        <w:rPr>
+          <w:sz w:val="24"/>
+          <w:szCs w:val="24"/>
+        </w:rPr>
+        <w:br/>
+        <w:t>Because it is our favourite Beach</w:t>
+      </w:r>
+      <w:r>
+        <w:rPr>
+          <w:sz w:val="24"/>
+          <w:szCs w:val="24"/>
+        </w:rPr>
+        <w:br/>
+      </w:r>
+    </w:p>
+    <w:p>
+      <w:pPr>
+        <w:pStyle w:val="ListParagraph"/>
+        <w:numPr>
+          <w:ilvl w:val="0"/>
+          <w:numId w:val="3"/>
+        </w:numPr>
+        <w:rPr>
+          <w:b/>
+          <w:bCs/>
+          <w:sz w:val="24"/>
+          <w:szCs w:val="24"/>
+        </w:rPr>
+      </w:pPr>
+      <w:r>
+        <w:rPr>
+          <w:sz w:val="24"/>
+          <w:szCs w:val="24"/>
+        </w:rPr>
+        <w:t>As Buddy’s owner</w:t>
+      </w:r>
+      <w:r>
+        <w:rPr>
+          <w:sz w:val="24"/>
+          <w:szCs w:val="24"/>
+        </w:rPr>
+        <w:br/>
+        <w:t>I want to know when the sun rises and sets</w:t>
+      </w:r>
+      <w:r>
+        <w:rPr>
+          <w:sz w:val="24"/>
+          <w:szCs w:val="24"/>
+        </w:rPr>
+        <w:br/>
+        <w:t>Because I want to take Buddy to the beach during daylight hours</w:t>
+      </w:r>
+      <w:r>
+        <w:rPr>
+          <w:sz w:val="24"/>
+          <w:szCs w:val="24"/>
+        </w:rPr>
+        <w:br/>
+      </w:r>
+    </w:p>
+    <w:p>
+      <w:pPr>
+        <w:pStyle w:val="ListParagraph"/>
+        <w:numPr>
+          <w:ilvl w:val="0"/>
+          <w:numId w:val="3"/>
+        </w:numPr>
+        <w:rPr>
+          <w:b/>
+          <w:bCs/>
+          <w:sz w:val="24"/>
+          <w:szCs w:val="24"/>
+        </w:rPr>
+      </w:pPr>
+      <w:r>
+        <w:rPr>
+          <w:sz w:val="24"/>
+          <w:szCs w:val="24"/>
+        </w:rPr>
+        <w:t>As Buddy’s owner</w:t>
+      </w:r>
+      <w:r>
+        <w:rPr>
+          <w:sz w:val="24"/>
+          <w:szCs w:val="24"/>
+        </w:rPr>
+        <w:br/>
         <w:t>I want to know how windy it really is</w:t>
       </w:r>
       <w:r>
@@ -296,6 +544,13 @@
           <w:szCs w:val="24"/>
         </w:rPr>
         <w:br/>
+      </w:r>
+      <w:r>
+        <w:rPr>
+          <w:sz w:val="24"/>
+          <w:szCs w:val="24"/>
+        </w:rPr>
+        <w:lastRenderedPageBreak/>
         <w:t>So I can enjoy my walk with Buddy</w:t>
       </w:r>
       <w:r>

</xml_diff>